<commit_message>
Fixed Step 7 description to state "No N-ary relationships".
</commit_message>
<xml_diff>
--- a/EER to Relational Model Steps.docx
+++ b/EER to Relational Model Steps.docx
@@ -35,6 +35,7 @@
       </w:r>
       <w:r>
         <w:rPr>
+          <w:noProof/>
           <w:lang w:val="en-ZA"/>
         </w:rPr>
         <w:drawing>
@@ -102,6 +103,7 @@
       </w:r>
       <w:r>
         <w:rPr>
+          <w:noProof/>
           <w:lang w:val="en-ZA"/>
         </w:rPr>
         <w:drawing>
@@ -171,7 +173,19 @@
         <w:rPr>
           <w:lang w:val="en-ZA"/>
         </w:rPr>
-        <w:t>No 1:1 relations.</w:t>
+        <w:t xml:space="preserve">No 1:1 </w:t>
+      </w:r>
+      <w:r>
+        <w:rPr>
+          <w:lang w:val="en-ZA"/>
+        </w:rPr>
+        <w:t>relationship</w:t>
+      </w:r>
+      <w:r>
+        <w:rPr>
+          <w:lang w:val="en-ZA"/>
+        </w:rPr>
+        <w:t>.</w:t>
       </w:r>
     </w:p>
     <w:p>
@@ -252,6 +266,7 @@
       </w:pPr>
       <w:r>
         <w:rPr>
+          <w:noProof/>
           <w:lang w:val="en-ZA"/>
         </w:rPr>
         <w:drawing>
@@ -390,6 +405,7 @@
       </w:pPr>
       <w:r>
         <w:rPr>
+          <w:noProof/>
           <w:lang w:val="en-ZA"/>
         </w:rPr>
         <w:drawing>
@@ -439,19 +455,7 @@
         <w:rPr>
           <w:lang w:val="en-ZA"/>
         </w:rPr>
-        <w:t xml:space="preserve">Step </w:t>
-      </w:r>
-      <w:r>
-        <w:rPr>
-          <w:lang w:val="en-ZA"/>
-        </w:rPr>
-        <w:t>6</w:t>
-      </w:r>
-      <w:r>
-        <w:rPr>
-          <w:lang w:val="en-ZA"/>
-        </w:rPr>
-        <w:t>:</w:t>
+        <w:t>Step 6:</w:t>
       </w:r>
     </w:p>
     <w:p>
@@ -473,36 +477,63 @@
           <w:lang w:val="en-ZA"/>
         </w:rPr>
       </w:pPr>
-      <w:r>
-        <w:rPr>
-          <w:lang w:val="en-ZA"/>
-        </w:rPr>
-        <w:t xml:space="preserve">Step </w:t>
-      </w:r>
-      <w:r>
-        <w:rPr>
-          <w:lang w:val="en-ZA"/>
-        </w:rPr>
-        <w:t>7</w:t>
-      </w:r>
-      <w:r>
-        <w:rPr>
-          <w:lang w:val="en-ZA"/>
-        </w:rPr>
-        <w:t>:</w:t>
-      </w:r>
-    </w:p>
-    <w:p>
-      <w:pPr>
-        <w:rPr>
-          <w:lang w:val="en-ZA"/>
-        </w:rPr>
-      </w:pPr>
-      <w:r>
-        <w:rPr>
-          <w:lang w:val="en-ZA"/>
-        </w:rPr>
-        <w:t>No M:N relations.</w:t>
+    </w:p>
+    <w:p>
+      <w:pPr>
+        <w:rPr>
+          <w:lang w:val="en-ZA"/>
+        </w:rPr>
+      </w:pPr>
+      <w:r>
+        <w:rPr>
+          <w:lang w:val="en-ZA"/>
+        </w:rPr>
+        <w:t>Step 7:</w:t>
+      </w:r>
+    </w:p>
+    <w:p>
+      <w:pPr>
+        <w:rPr>
+          <w:lang w:val="en-ZA"/>
+        </w:rPr>
+      </w:pPr>
+      <w:r>
+        <w:rPr>
+          <w:lang w:val="en-ZA"/>
+        </w:rPr>
+        <w:t>No N</w:t>
+      </w:r>
+      <w:r>
+        <w:rPr>
+          <w:lang w:val="en-ZA"/>
+        </w:rPr>
+        <w:t>-</w:t>
+      </w:r>
+      <w:proofErr w:type="spellStart"/>
+      <w:r>
+        <w:rPr>
+          <w:lang w:val="en-ZA"/>
+        </w:rPr>
+        <w:t>ary</w:t>
+      </w:r>
+      <w:proofErr w:type="spellEnd"/>
+      <w:r>
+        <w:rPr>
+          <w:lang w:val="en-ZA"/>
+        </w:rPr>
+        <w:t xml:space="preserve"> relation</w:t>
+      </w:r>
+      <w:r>
+        <w:rPr>
+          <w:lang w:val="en-ZA"/>
+        </w:rPr>
+        <w:t>ship</w:t>
+      </w:r>
+      <w:r>
+        <w:rPr>
+          <w:lang w:val="en-ZA"/>
+        </w:rPr>
+        <w:t>.</w:t>
       </w:r>
     </w:p>
     <w:p>
@@ -526,6 +557,7 @@
       </w:r>
       <w:r>
         <w:rPr>
+          <w:noProof/>
           <w:lang w:val="en-ZA"/>
         </w:rPr>
         <w:drawing>
@@ -1208,6 +1240,7 @@
   <w:style w:type="character" w:default="1" w:styleId="DefaultParagraphFont">
     <w:name w:val="Default Paragraph Font"/>
     <w:uiPriority w:val="1"/>
+    <w:semiHidden/>
     <w:unhideWhenUsed/>
   </w:style>
   <w:style w:type="table" w:default="1" w:styleId="TableNormal">

</xml_diff>